<commit_message>
Updating resume a little more
</commit_message>
<xml_diff>
--- a/Resume.docx
+++ b/Resume.docx
@@ -14,19 +14,31 @@
       <w:pPr>
         <w:pStyle w:val="FirstParagraph"/>
       </w:pPr>
+      <w:hyperlink r:id="rId20">
+        <w:r>
+          <w:rPr>
+            <w:rStyle w:val="Hyperlink"/>
+          </w:rPr>
+          <w:t xml:space="preserve">This is also available as a formatted PDF.</w:t>
+        </w:r>
+      </w:hyperlink>
+    </w:p>
+    <w:p>
+      <w:pPr>
+        <w:pStyle w:val="BodyText"/>
+      </w:pPr>
       <w:r>
         <w:t xml:space="preserve">Hi, I’m Rob Murdock. I’m a software programmer, team lead, process coach, and process improvement philosopher. I don’t like wasting time, so this resume will start with the bottom line.</w:t>
       </w:r>
     </w:p>
+    <w:bookmarkStart w:id="21" w:name="hire-me-if-you-want"/>
     <w:p>
       <w:pPr>
         <w:pStyle w:val="Heading3"/>
       </w:pPr>
-      <w:bookmarkStart w:id="20" w:name="hire-me-if-you-want"/>
       <w:r>
         <w:t xml:space="preserve">Hire me if you want:</w:t>
       </w:r>
-      <w:bookmarkEnd w:id="20"/>
     </w:p>
     <w:p>
       <w:pPr>
@@ -136,15 +148,15 @@
         <w:t xml:space="preserve">A counselor for helping teams work through interpersonal or career issues while still moving a project forward.</w:t>
       </w:r>
     </w:p>
+    <w:bookmarkEnd w:id="21"/>
+    <w:bookmarkStart w:id="22" w:name="my-primary-work-passions-are"/>
     <w:p>
       <w:pPr>
         <w:pStyle w:val="Heading3"/>
       </w:pPr>
-      <w:bookmarkStart w:id="21" w:name="my-primary-work-passions-are"/>
       <w:r>
         <w:t xml:space="preserve">My primary work passions are</w:t>
       </w:r>
-      <w:bookmarkEnd w:id="21"/>
     </w:p>
     <w:p>
       <w:pPr>
@@ -182,15 +194,49 @@
         <w:t xml:space="preserve">Pushing new boundaries in successful collaboration.</w:t>
       </w:r>
     </w:p>
+    <w:bookmarkEnd w:id="22"/>
+    <w:bookmarkStart w:id="23" w:name="contact"/>
     <w:p>
       <w:pPr>
         <w:pStyle w:val="Heading3"/>
       </w:pPr>
-      <w:bookmarkStart w:id="22" w:name="proficiencies"/>
+      <w:r>
+        <w:t xml:space="preserve">Contact</w:t>
+      </w:r>
+    </w:p>
+    <w:p>
+      <w:pPr>
+        <w:pStyle w:val="FirstParagraph"/>
+      </w:pPr>
+      <w:r>
+        <w:t xml:space="preserve">Email: robert.f.murdock@gmail.com</w:t>
+      </w:r>
+    </w:p>
+    <w:p>
+      <w:pPr>
+        <w:pStyle w:val="BodyText"/>
+      </w:pPr>
+      <w:r>
+        <w:t xml:space="preserve">Twitter: zegreatrob</w:t>
+      </w:r>
+    </w:p>
+    <w:p>
+      <w:pPr>
+        <w:pStyle w:val="BodyText"/>
+      </w:pPr>
+      <w:r>
+        <w:t xml:space="preserve">Web: https://robertfmurdock.github.io</w:t>
+      </w:r>
+    </w:p>
+    <w:bookmarkEnd w:id="23"/>
+    <w:bookmarkStart w:id="33" w:name="proficiencies"/>
+    <w:p>
+      <w:pPr>
+        <w:pStyle w:val="Heading3"/>
+      </w:pPr>
       <w:r>
         <w:t xml:space="preserve">Proficiencies</w:t>
       </w:r>
-      <w:bookmarkEnd w:id="22"/>
     </w:p>
     <w:p>
       <w:pPr>
@@ -208,43 +254,41 @@
         <w:t xml:space="preserve">Skilled at rebuilding an application incrementally without adversely affecting functionality. Legacy rescue, system upkeep.</w:t>
       </w:r>
     </w:p>
+    <w:bookmarkStart w:id="26" w:name="languages"/>
     <w:p>
       <w:pPr>
         <w:pStyle w:val="Heading4"/>
       </w:pPr>
-      <w:bookmarkStart w:id="23" w:name="languages"/>
       <w:r>
         <w:t xml:space="preserve">Languages</w:t>
       </w:r>
-      <w:bookmarkEnd w:id="23"/>
-    </w:p>
+    </w:p>
+    <w:bookmarkStart w:id="24" w:name="extremely-strong"/>
     <w:p>
       <w:pPr>
         <w:pStyle w:val="Heading5"/>
       </w:pPr>
-      <w:bookmarkStart w:id="24" w:name="extremely-strong"/>
       <w:r>
         <w:t xml:space="preserve">Extremely strong</w:t>
       </w:r>
-      <w:bookmarkEnd w:id="24"/>
     </w:p>
     <w:p>
       <w:pPr>
         <w:pStyle w:val="FirstParagraph"/>
       </w:pPr>
       <w:r>
-        <w:t xml:space="preserve">Java, Javascript, Kotlin, C#, Typescript, Go</w:t>
-      </w:r>
-    </w:p>
+        <w:t xml:space="preserve">Kotlin, Typescript, C#, Golang, Java, Javascript (client + server variants)</w:t>
+      </w:r>
+    </w:p>
+    <w:bookmarkEnd w:id="24"/>
+    <w:bookmarkStart w:id="25" w:name="meaningful-experience"/>
     <w:p>
       <w:pPr>
         <w:pStyle w:val="Heading5"/>
       </w:pPr>
-      <w:bookmarkStart w:id="25" w:name="meaningful-experience"/>
       <w:r>
         <w:t xml:space="preserve">Meaningful experience</w:t>
       </w:r>
-      <w:bookmarkEnd w:id="25"/>
     </w:p>
     <w:p>
       <w:pPr>
@@ -254,107 +298,109 @@
         <w:t xml:space="preserve">C, Swift, C++, Python, SQL/NOSQL variants, CSS.</w:t>
       </w:r>
     </w:p>
+    <w:bookmarkEnd w:id="25"/>
+    <w:bookmarkEnd w:id="26"/>
+    <w:bookmarkStart w:id="29" w:name="technologies"/>
     <w:p>
       <w:pPr>
         <w:pStyle w:val="Heading4"/>
       </w:pPr>
-      <w:bookmarkStart w:id="26" w:name="technologies"/>
       <w:r>
         <w:t xml:space="preserve">Technologies</w:t>
       </w:r>
-      <w:bookmarkEnd w:id="26"/>
-    </w:p>
+    </w:p>
+    <w:bookmarkStart w:id="27" w:name="extremely-strong-1"/>
     <w:p>
       <w:pPr>
         <w:pStyle w:val="Heading5"/>
       </w:pPr>
-      <w:bookmarkStart w:id="27" w:name="extremely-strong-1"/>
       <w:r>
         <w:t xml:space="preserve">Extremely strong</w:t>
       </w:r>
-      <w:bookmarkEnd w:id="27"/>
     </w:p>
     <w:p>
       <w:pPr>
         <w:pStyle w:val="FirstParagraph"/>
       </w:pPr>
       <w:r>
-        <w:t xml:space="preserve">Docker, React, Dropwizard, Spring, cloud deployment platforms (PCF, AWS, Kubernetes-likes), Gradle, multi-platform Kotlin, webdriver, CSS, REST style APIs, node.js</w:t>
-      </w:r>
-    </w:p>
+        <w:t xml:space="preserve">Docker, React, Dropwizard, Spring, cloud deployment platforms (PCF, AWS ECS, Kubernetes-likes), serverless technology (AWS Lambda, GCF cloud functions), Gradle, multi-platform Kotlin, Webdriver, CSS, federated GraphQL, REST</w:t>
+      </w:r>
+    </w:p>
+    <w:bookmarkEnd w:id="27"/>
+    <w:bookmarkStart w:id="28" w:name="meaningful-experience-1"/>
     <w:p>
       <w:pPr>
         <w:pStyle w:val="Heading5"/>
       </w:pPr>
-      <w:bookmarkStart w:id="28" w:name="meaningful-experience-1"/>
       <w:r>
         <w:t xml:space="preserve">Meaningful experience</w:t>
       </w:r>
-      <w:bookmarkEnd w:id="28"/>
     </w:p>
     <w:p>
       <w:pPr>
         <w:pStyle w:val="FirstParagraph"/>
       </w:pPr>
       <w:r>
-        <w:t xml:space="preserve">GraphQL, MQTT, cloud-based MQTT (such as AWS-IoT), SSO and authentication APIs, OAuth, JWT.</w:t>
-      </w:r>
-    </w:p>
+        <w:t xml:space="preserve">MQTT, cloud-based MQTT (such as AWS-IoT), SSO and authentication APIs, OAuth, JWT.</w:t>
+      </w:r>
+    </w:p>
+    <w:bookmarkEnd w:id="28"/>
+    <w:bookmarkEnd w:id="29"/>
+    <w:bookmarkStart w:id="32" w:name="practices-and-techniques"/>
     <w:p>
       <w:pPr>
         <w:pStyle w:val="Heading4"/>
       </w:pPr>
-      <w:bookmarkStart w:id="29" w:name="practices-and-techniques"/>
       <w:r>
         <w:t xml:space="preserve">Practices and Techniques</w:t>
       </w:r>
-      <w:bookmarkEnd w:id="29"/>
-    </w:p>
+    </w:p>
+    <w:bookmarkStart w:id="30" w:name="extremely-strong-2"/>
     <w:p>
       <w:pPr>
         <w:pStyle w:val="Heading5"/>
       </w:pPr>
-      <w:bookmarkStart w:id="30" w:name="extremely-strong-2"/>
       <w:r>
         <w:t xml:space="preserve">Extremely strong</w:t>
       </w:r>
-      <w:bookmarkEnd w:id="30"/>
     </w:p>
     <w:p>
       <w:pPr>
         <w:pStyle w:val="FirstParagraph"/>
       </w:pPr>
       <w:r>
-        <w:t xml:space="preserve">Test-driven development, automated testing at all system layers, continuous integration / branching strategies, continuous delivery, pair-programming, work prioritization in multiple styles (kanban, sprints, etc), cadence meetings (stand-ups, demos, planning), minimum-viable-planning (short term + long term), multi-disciplinary collaboration, application architecture, build+deployment pipeline design, smaller-scale service architecture</w:t>
-      </w:r>
-    </w:p>
+        <w:t xml:space="preserve">Test-driven development, automated testing at all system layers, continuous integration / branching strategies, continuous delivery, pair-programming, work prioritization in multiple styles (kanban, sprints, etc), cadence meetings (stand-ups, demos, planning), minimum-viable-planning (short term + long term), multi-disciplinary collaboration, application architecture, build+deployment pipeline design, smaller-scale service architecture, remote pair-programming</w:t>
+      </w:r>
+    </w:p>
+    <w:bookmarkEnd w:id="30"/>
+    <w:bookmarkStart w:id="31" w:name="meaningful-experience-2"/>
     <w:p>
       <w:pPr>
         <w:pStyle w:val="Heading5"/>
       </w:pPr>
-      <w:bookmarkStart w:id="31" w:name="meaningful-experience-2"/>
       <w:r>
         <w:t xml:space="preserve">Meaningful experience</w:t>
       </w:r>
-      <w:bookmarkEnd w:id="31"/>
     </w:p>
     <w:p>
       <w:pPr>
         <w:pStyle w:val="FirstParagraph"/>
       </w:pPr>
       <w:r>
-        <w:t xml:space="preserve">Remote pair-programming, larger-scale service architecture, API design (library and endpoints)</w:t>
-      </w:r>
-    </w:p>
+        <w:t xml:space="preserve">Large scale service architecture, API design (library and endpoints)</w:t>
+      </w:r>
+    </w:p>
+    <w:bookmarkEnd w:id="31"/>
+    <w:bookmarkEnd w:id="32"/>
+    <w:bookmarkEnd w:id="33"/>
+    <w:bookmarkStart w:id="34" w:name="career-history"/>
     <w:p>
       <w:pPr>
         <w:pStyle w:val="Heading3"/>
       </w:pPr>
-      <w:bookmarkStart w:id="32" w:name="career-so-far"/>
-      <w:r>
-        <w:t xml:space="preserve">Career So Far</w:t>
-      </w:r>
-      <w:bookmarkEnd w:id="32"/>
+      <w:r>
+        <w:t xml:space="preserve">Career History</w:t>
+      </w:r>
     </w:p>
     <w:p>
       <w:pPr>
@@ -386,13 +432,21 @@
     </w:p>
     <w:p>
       <w:pPr>
+        <w:pStyle w:val="BodyText"/>
+      </w:pPr>
+      <w:r>
+        <w:t xml:space="preserve">Tech Lead, Senior Fullstack Agile Engineer - Integral 2020-2021. This includes work on: enterprise multi-cloud authentication and authorization using AWS Lambdas at large scale, as well as mobile-phone-based vehicle remote control interfaces. Enterprise work and targetted product work, respectively.</w:t>
+      </w:r>
+    </w:p>
+    <w:bookmarkEnd w:id="34"/>
+    <w:bookmarkStart w:id="36" w:name="more"/>
+    <w:p>
+      <w:pPr>
         <w:pStyle w:val="Heading3"/>
       </w:pPr>
-      <w:bookmarkStart w:id="33" w:name="more"/>
       <w:r>
         <w:t xml:space="preserve">More</w:t>
       </w:r>
-      <w:bookmarkEnd w:id="33"/>
     </w:p>
     <w:p>
       <w:pPr>
@@ -404,7 +458,7 @@
       <w:r>
         <w:t xml:space="preserve"> </w:t>
       </w:r>
-      <w:hyperlink r:id="rId34">
+      <w:hyperlink r:id="rId35">
         <w:r>
           <w:rPr>
             <w:rStyle w:val="Hyperlink"/>
@@ -418,50 +472,13 @@
     </w:p>
     <w:p>
       <w:pPr>
-        <w:pStyle w:val="Heading3"/>
-      </w:pPr>
-      <w:bookmarkStart w:id="35" w:name="contact"/>
-      <w:r>
-        <w:t xml:space="preserve">Contact</w:t>
-      </w:r>
-      <w:bookmarkEnd w:id="35"/>
-    </w:p>
-    <w:p>
-      <w:pPr>
-        <w:pStyle w:val="FirstParagraph"/>
-      </w:pPr>
-      <w:r>
-        <w:t xml:space="preserve">Email: robert.f.murdock@gmail.com</w:t>
-      </w:r>
-    </w:p>
-    <w:p>
-      <w:pPr>
         <w:pStyle w:val="BodyText"/>
       </w:pPr>
       <w:r>
-        <w:t xml:space="preserve">Twitter: zegreatrob</w:t>
-      </w:r>
-    </w:p>
-    <w:p>
-      <w:pPr>
-        <w:pStyle w:val="BodyText"/>
-      </w:pPr>
-      <w:r>
         <w:t xml:space="preserve">Experiment before you implement!</w:t>
       </w:r>
     </w:p>
-    <w:p>
-      <w:pPr>
-        <w:numPr>
-          <w:ilvl w:val="0"/>
-          <w:numId w:val="1003"/>
-        </w:numPr>
-        <w:pStyle w:val="Compact"/>
-      </w:pPr>
-      <w:r>
-        <w:t xml:space="preserve">Rob</w:t>
-      </w:r>
-    </w:p>
+    <w:bookmarkEnd w:id="36"/>
     <w:sectPr/>
   </w:body>
 </w:document>
@@ -493,17 +510,14 @@
 <file path=word/numbering.xml><?xml version="1.0" encoding="utf-8"?>
 <w:numbering xmlns:w="http://schemas.openxmlformats.org/wordprocessingml/2006/main">
   <w:abstractNum w:abstractNumId="990">
-    <w:nsid w:val="2c1ae401"/>
+    <w:nsid w:val="A990"/>
     <w:multiLevelType w:val="multilevel"/>
     <w:lvl w:ilvl="0">
       <w:numFmt w:val="bullet"/>
       <w:lvlText w:val=" "/>
       <w:lvlJc w:val="left"/>
       <w:pPr>
-        <w:tabs>
-          <w:tab w:val="num" w:pos="0"/>
-        </w:tabs>
-        <w:ind w:left="480" w:hanging="480"/>
+        <w:ind w:left="720" w:hanging="480"/>
       </w:pPr>
     </w:lvl>
     <w:lvl w:ilvl="1">
@@ -511,10 +525,7 @@
       <w:lvlText w:val=" "/>
       <w:lvlJc w:val="left"/>
       <w:pPr>
-        <w:tabs>
-          <w:tab w:val="num" w:pos="720"/>
-        </w:tabs>
-        <w:ind w:left="1200" w:hanging="480"/>
+        <w:ind w:left="1440" w:hanging="480"/>
       </w:pPr>
     </w:lvl>
     <w:lvl w:ilvl="2">
@@ -522,10 +533,7 @@
       <w:lvlText w:val=" "/>
       <w:lvlJc w:val="left"/>
       <w:pPr>
-        <w:tabs>
-          <w:tab w:val="num" w:pos="1440"/>
-        </w:tabs>
-        <w:ind w:left="1920" w:hanging="480"/>
+        <w:ind w:left="2160" w:hanging="480"/>
       </w:pPr>
     </w:lvl>
     <w:lvl w:ilvl="3">
@@ -533,10 +541,7 @@
       <w:lvlText w:val=" "/>
       <w:lvlJc w:val="left"/>
       <w:pPr>
-        <w:tabs>
-          <w:tab w:val="num" w:pos="2160"/>
-        </w:tabs>
-        <w:ind w:left="2640" w:hanging="480"/>
+        <w:ind w:left="2880" w:hanging="480"/>
       </w:pPr>
     </w:lvl>
     <w:lvl w:ilvl="4">
@@ -544,10 +549,7 @@
       <w:lvlText w:val=" "/>
       <w:lvlJc w:val="left"/>
       <w:pPr>
-        <w:tabs>
-          <w:tab w:val="num" w:pos="2880"/>
-        </w:tabs>
-        <w:ind w:left="3360" w:hanging="480"/>
+        <w:ind w:left="3600" w:hanging="480"/>
       </w:pPr>
     </w:lvl>
     <w:lvl w:ilvl="5">
@@ -555,10 +557,7 @@
       <w:lvlText w:val=" "/>
       <w:lvlJc w:val="left"/>
       <w:pPr>
-        <w:tabs>
-          <w:tab w:val="num" w:pos="3600"/>
-        </w:tabs>
-        <w:ind w:left="4080" w:hanging="480"/>
+        <w:ind w:left="4320" w:hanging="480"/>
       </w:pPr>
     </w:lvl>
     <w:lvl w:ilvl="6">
@@ -566,10 +565,7 @@
       <w:lvlText w:val=" "/>
       <w:lvlJc w:val="left"/>
       <w:pPr>
-        <w:tabs>
-          <w:tab w:val="num" w:pos="4320"/>
-        </w:tabs>
-        <w:ind w:left="4800" w:hanging="480"/>
+        <w:ind w:left="5040" w:hanging="480"/>
       </w:pPr>
     </w:lvl>
     <w:lvl w:ilvl="7">
@@ -577,10 +573,7 @@
       <w:lvlText w:val=" "/>
       <w:lvlJc w:val="left"/>
       <w:pPr>
-        <w:tabs>
-          <w:tab w:val="num" w:pos="5040"/>
-        </w:tabs>
-        <w:ind w:left="5520" w:hanging="480"/>
+        <w:ind w:left="5760" w:hanging="480"/>
       </w:pPr>
     </w:lvl>
     <w:lvl w:ilvl="8">
@@ -588,25 +581,19 @@
       <w:lvlText w:val=" "/>
       <w:lvlJc w:val="left"/>
       <w:pPr>
-        <w:tabs>
-          <w:tab w:val="num" w:pos="5760"/>
-        </w:tabs>
-        <w:ind w:left="6240" w:hanging="480"/>
+        <w:ind w:left="6480" w:hanging="480"/>
       </w:pPr>
     </w:lvl>
   </w:abstractNum>
   <w:abstractNum w:abstractNumId="991">
-    <w:nsid w:val="ea454b4c"/>
+    <w:nsid w:val="A991"/>
     <w:multiLevelType w:val="multilevel"/>
     <w:lvl w:ilvl="0">
       <w:numFmt w:val="bullet"/>
       <w:lvlText w:val="•"/>
       <w:lvlJc w:val="left"/>
       <w:pPr>
-        <w:tabs>
-          <w:tab w:val="num" w:pos="0"/>
-        </w:tabs>
-        <w:ind w:left="480" w:hanging="480"/>
+        <w:ind w:left="720" w:hanging="480"/>
       </w:pPr>
     </w:lvl>
     <w:lvl w:ilvl="1">
@@ -614,10 +601,7 @@
       <w:lvlText w:val="–"/>
       <w:lvlJc w:val="left"/>
       <w:pPr>
-        <w:tabs>
-          <w:tab w:val="num" w:pos="720"/>
-        </w:tabs>
-        <w:ind w:left="1200" w:hanging="480"/>
+        <w:ind w:left="1440" w:hanging="480"/>
       </w:pPr>
     </w:lvl>
     <w:lvl w:ilvl="2">
@@ -625,10 +609,7 @@
       <w:lvlText w:val="•"/>
       <w:lvlJc w:val="left"/>
       <w:pPr>
-        <w:tabs>
-          <w:tab w:val="num" w:pos="1440"/>
-        </w:tabs>
-        <w:ind w:left="1920" w:hanging="480"/>
+        <w:ind w:left="2160" w:hanging="480"/>
       </w:pPr>
     </w:lvl>
     <w:lvl w:ilvl="3">
@@ -636,10 +617,7 @@
       <w:lvlText w:val="–"/>
       <w:lvlJc w:val="left"/>
       <w:pPr>
-        <w:tabs>
-          <w:tab w:val="num" w:pos="2160"/>
-        </w:tabs>
-        <w:ind w:left="2640" w:hanging="480"/>
+        <w:ind w:left="2880" w:hanging="480"/>
       </w:pPr>
     </w:lvl>
     <w:lvl w:ilvl="4">
@@ -647,10 +625,7 @@
       <w:lvlText w:val="•"/>
       <w:lvlJc w:val="left"/>
       <w:pPr>
-        <w:tabs>
-          <w:tab w:val="num" w:pos="2880"/>
-        </w:tabs>
-        <w:ind w:left="3360" w:hanging="480"/>
+        <w:ind w:left="3600" w:hanging="480"/>
       </w:pPr>
     </w:lvl>
     <w:lvl w:ilvl="5">
@@ -658,10 +633,7 @@
       <w:lvlText w:val="–"/>
       <w:lvlJc w:val="left"/>
       <w:pPr>
-        <w:tabs>
-          <w:tab w:val="num" w:pos="3600"/>
-        </w:tabs>
-        <w:ind w:left="4080" w:hanging="480"/>
+        <w:ind w:left="4320" w:hanging="480"/>
       </w:pPr>
     </w:lvl>
     <w:lvl w:ilvl="6">
@@ -669,10 +641,7 @@
       <w:lvlText w:val="•"/>
       <w:lvlJc w:val="left"/>
       <w:pPr>
-        <w:tabs>
-          <w:tab w:val="num" w:pos="4320"/>
-        </w:tabs>
-        <w:ind w:left="4800" w:hanging="480"/>
+        <w:ind w:left="5040" w:hanging="480"/>
       </w:pPr>
     </w:lvl>
     <w:lvl w:ilvl="7">
@@ -680,10 +649,7 @@
       <w:lvlText w:val="–"/>
       <w:lvlJc w:val="left"/>
       <w:pPr>
-        <w:tabs>
-          <w:tab w:val="num" w:pos="5040"/>
-        </w:tabs>
-        <w:ind w:left="5520" w:hanging="480"/>
+        <w:ind w:left="5760" w:hanging="480"/>
       </w:pPr>
     </w:lvl>
     <w:lvl w:ilvl="8">
@@ -691,10 +657,7 @@
       <w:lvlText w:val="•"/>
       <w:lvlJc w:val="left"/>
       <w:pPr>
-        <w:tabs>
-          <w:tab w:val="num" w:pos="5760"/>
-        </w:tabs>
-        <w:ind w:left="6240" w:hanging="480"/>
+        <w:ind w:left="6480" w:hanging="480"/>
       </w:pPr>
     </w:lvl>
   </w:abstractNum>
@@ -707,9 +670,6 @@
   <w:num w:numId="1002">
     <w:abstractNumId w:val="991"/>
   </w:num>
-  <w:num w:numId="1003">
-    <w:abstractNumId w:val="991"/>
-  </w:num>
 </w:numbering>
 </file>
 
@@ -718,10 +678,10 @@
   <w:docDefaults>
     <w:rPrDefault>
       <w:rPr>
-        <w:rFonts w:asciiTheme="minorHAnsi" w:eastAsiaTheme="minorHAnsi" w:hAnsiTheme="minorHAnsi" w:cstheme="minorBidi"/>
+        <w:rFonts w:asciiTheme="minorHAnsi" w:cstheme="minorBidi" w:eastAsiaTheme="minorHAnsi" w:hAnsiTheme="minorHAnsi"/>
         <w:sz w:val="24"/>
         <w:szCs w:val="24"/>
-        <w:lang w:val="en-US" w:eastAsia="en-US" w:bidi="ar-SA"/>
+        <w:lang w:bidi="ar-SA" w:eastAsia="en-US" w:val="en-US"/>
       </w:rPr>
     </w:rPrDefault>
     <w:pPrDefault>
@@ -730,35 +690,35 @@
       </w:pPr>
     </w:pPrDefault>
   </w:docDefaults>
-  <w:latentStyles w:defLockedState="0" w:defUIPriority="0" w:defSemiHidden="0" w:defUnhideWhenUsed="0" w:defQFormat="0" w:count="276"/>
-  <w:style w:type="paragraph" w:default="1" w:styleId="Normal">
+  <w:latentStyles w:count="276" w:defLockedState="0" w:defQFormat="0" w:defSemiHidden="0" w:defUIPriority="0" w:defUnhideWhenUsed="0"/>
+  <w:style w:default="1" w:styleId="Normal" w:type="paragraph">
     <w:name w:val="Normal"/>
     <w:qFormat/>
   </w:style>
-  <w:style w:type="paragraph" w:styleId="BodyText">
+  <w:style w:styleId="BodyText" w:type="paragraph">
     <w:name w:val="Body Text"/>
     <w:basedOn w:val="Normal"/>
     <w:link w:val="BodyTextChar"/>
     <w:pPr>
-      <w:spacing w:before="180" w:after="180"/>
-    </w:pPr>
-    <w:qFormat/>
-  </w:style>
-  <w:style w:type="paragraph" w:customStyle="1" w:styleId="FirstParagraph">
+      <w:spacing w:after="180" w:before="180"/>
+    </w:pPr>
+    <w:qFormat/>
+  </w:style>
+  <w:style w:customStyle="1" w:styleId="FirstParagraph" w:type="paragraph">
     <w:name w:val="First Paragraph"/>
     <w:basedOn w:val="BodyText"/>
     <w:next w:val="BodyText"/>
     <w:qFormat/>
   </w:style>
-  <w:style w:type="paragraph" w:customStyle="1" w:styleId="Compact">
+  <w:style w:customStyle="1" w:styleId="Compact" w:type="paragraph">
     <w:name w:val="Compact"/>
     <w:basedOn w:val="BodyText"/>
     <w:qFormat/>
     <w:pPr>
-      <w:spacing w:before="36" w:after="36"/>
-    </w:pPr>
-  </w:style>
-  <w:style w:type="paragraph" w:styleId="Title">
+      <w:spacing w:after="36" w:before="36"/>
+    </w:pPr>
+  </w:style>
+  <w:style w:styleId="Title" w:type="paragraph">
     <w:name w:val="Title"/>
     <w:basedOn w:val="Normal"/>
     <w:next w:val="BodyText"/>
@@ -766,19 +726,19 @@
     <w:pPr>
       <w:keepNext/>
       <w:keepLines/>
-      <w:spacing w:before="480" w:after="240"/>
+      <w:spacing w:after="240" w:before="480"/>
       <w:jc w:val="center"/>
     </w:pPr>
     <w:rPr>
-      <w:rFonts w:asciiTheme="majorHAnsi" w:eastAsiaTheme="majorEastAsia" w:hAnsiTheme="majorHAnsi" w:cstheme="majorBidi"/>
+      <w:rFonts w:asciiTheme="majorHAnsi" w:cstheme="majorBidi" w:eastAsiaTheme="majorEastAsia" w:hAnsiTheme="majorHAnsi"/>
       <w:b/>
       <w:bCs/>
-      <w:color w:val="345A8A" w:themeColor="accent1" w:themeShade="B5"/>
+      <w:color w:themeColor="accent1" w:themeShade="B5" w:val="345A8A"/>
       <w:sz w:val="36"/>
       <w:szCs w:val="36"/>
     </w:rPr>
   </w:style>
-  <w:style w:type="paragraph" w:styleId="Subtitle">
+  <w:style w:styleId="Subtitle" w:type="paragraph">
     <w:name w:val="Subtitle"/>
     <w:basedOn w:val="Title"/>
     <w:next w:val="BodyText"/>
@@ -786,7 +746,7 @@
     <w:pPr>
       <w:keepNext/>
       <w:keepLines/>
-      <w:spacing w:before="240" w:after="240"/>
+      <w:spacing w:after="240" w:before="240"/>
       <w:jc w:val="center"/>
     </w:pPr>
     <w:rPr>
@@ -794,7 +754,7 @@
       <w:szCs w:val="30"/>
     </w:rPr>
   </w:style>
-  <w:style w:type="paragraph" w:customStyle="1" w:styleId="Author">
+  <w:style w:customStyle="1" w:styleId="Author" w:type="paragraph">
     <w:name w:val="Author"/>
     <w:next w:val="BodyText"/>
     <w:qFormat/>
@@ -804,7 +764,7 @@
       <w:jc w:val="center"/>
     </w:pPr>
   </w:style>
-  <w:style w:type="paragraph" w:styleId="Date">
+  <w:style w:styleId="Date" w:type="paragraph">
     <w:name w:val="Date"/>
     <w:next w:val="BodyText"/>
     <w:qFormat/>
@@ -814,7 +774,7 @@
       <w:jc w:val="center"/>
     </w:pPr>
   </w:style>
-  <w:style w:type="paragraph" w:customStyle="1" w:styleId="Abstract">
+  <w:style w:customStyle="1" w:styleId="Abstract" w:type="paragraph">
     <w:name w:val="Abstract"/>
     <w:basedOn w:val="Normal"/>
     <w:next w:val="BodyText"/>
@@ -822,14 +782,14 @@
     <w:pPr>
       <w:keepNext/>
       <w:keepLines/>
-      <w:spacing w:before="300" w:after="300"/>
+      <w:spacing w:after="300" w:before="300"/>
     </w:pPr>
     <w:rPr>
       <w:sz w:val="20"/>
       <w:szCs w:val="20"/>
     </w:rPr>
   </w:style>
-  <w:style w:type="paragraph" w:styleId="Bibliography">
+  <w:style w:styleId="Bibliography" w:type="paragraph">
     <w:name w:val="Bibliography"/>
     <w:basedOn w:val="Normal"/>
     <w:next w:val="Bibliography"/>
@@ -837,7 +797,7 @@
     <w:pPr/>
     <w:rPr/>
   </w:style>
-  <w:style w:type="paragraph" w:styleId="Heading1">
+  <w:style w:styleId="Heading1" w:type="paragraph">
     <w:name w:val="Heading 1"/>
     <w:basedOn w:val="Normal"/>
     <w:next w:val="BodyText"/>
@@ -846,19 +806,19 @@
     <w:pPr>
       <w:keepNext/>
       <w:keepLines/>
-      <w:spacing w:before="480" w:after="0"/>
+      <w:spacing w:after="0" w:before="480"/>
       <w:outlineLvl w:val="0"/>
     </w:pPr>
     <w:rPr>
-      <w:rFonts w:asciiTheme="majorHAnsi" w:eastAsiaTheme="majorEastAsia" w:hAnsiTheme="majorHAnsi" w:cstheme="majorBidi"/>
+      <w:rFonts w:asciiTheme="majorHAnsi" w:cstheme="majorBidi" w:eastAsiaTheme="majorEastAsia" w:hAnsiTheme="majorHAnsi"/>
       <w:b/>
       <w:bCs/>
-      <w:color w:val="4F81BD" w:themeColor="accent1"/>
+      <w:color w:themeColor="accent1" w:val="4F81BD"/>
       <w:sz w:val="32"/>
       <w:szCs w:val="32"/>
     </w:rPr>
   </w:style>
-  <w:style w:type="paragraph" w:styleId="Heading2">
+  <w:style w:styleId="Heading2" w:type="paragraph">
     <w:name w:val="Heading 2"/>
     <w:basedOn w:val="Normal"/>
     <w:next w:val="BodyText"/>
@@ -868,19 +828,19 @@
     <w:pPr>
       <w:keepNext/>
       <w:keepLines/>
-      <w:spacing w:before="200" w:after="0"/>
+      <w:spacing w:after="0" w:before="200"/>
       <w:outlineLvl w:val="1"/>
     </w:pPr>
     <w:rPr>
-      <w:rFonts w:asciiTheme="majorHAnsi" w:eastAsiaTheme="majorEastAsia" w:hAnsiTheme="majorHAnsi" w:cstheme="majorBidi"/>
+      <w:rFonts w:asciiTheme="majorHAnsi" w:cstheme="majorBidi" w:eastAsiaTheme="majorEastAsia" w:hAnsiTheme="majorHAnsi"/>
       <w:b/>
       <w:bCs/>
-      <w:color w:val="4F81BD" w:themeColor="accent1"/>
+      <w:color w:themeColor="accent1" w:val="4F81BD"/>
       <w:sz w:val="28"/>
       <w:szCs w:val="28"/>
     </w:rPr>
   </w:style>
-  <w:style w:type="paragraph" w:styleId="Heading3">
+  <w:style w:styleId="Heading3" w:type="paragraph">
     <w:name w:val="Heading 3"/>
     <w:basedOn w:val="Normal"/>
     <w:next w:val="BodyText"/>
@@ -890,19 +850,19 @@
     <w:pPr>
       <w:keepNext/>
       <w:keepLines/>
-      <w:spacing w:before="200" w:after="0"/>
+      <w:spacing w:after="0" w:before="200"/>
       <w:outlineLvl w:val="2"/>
     </w:pPr>
     <w:rPr>
-      <w:rFonts w:asciiTheme="majorHAnsi" w:eastAsiaTheme="majorEastAsia" w:hAnsiTheme="majorHAnsi" w:cstheme="majorBidi"/>
+      <w:rFonts w:asciiTheme="majorHAnsi" w:cstheme="majorBidi" w:eastAsiaTheme="majorEastAsia" w:hAnsiTheme="majorHAnsi"/>
       <w:b/>
       <w:bCs/>
-      <w:color w:val="4F81BD" w:themeColor="accent1"/>
+      <w:color w:themeColor="accent1" w:val="4F81BD"/>
       <w:sz w:val="24"/>
       <w:szCs w:val="24"/>
     </w:rPr>
   </w:style>
-  <w:style w:type="paragraph" w:styleId="Heading4">
+  <w:style w:styleId="Heading4" w:type="paragraph">
     <w:name w:val="Heading 4"/>
     <w:basedOn w:val="Normal"/>
     <w:next w:val="BodyText"/>
@@ -912,19 +872,19 @@
     <w:pPr>
       <w:keepNext/>
       <w:keepLines/>
-      <w:spacing w:before="200" w:after="0"/>
+      <w:spacing w:after="0" w:before="200"/>
       <w:outlineLvl w:val="3"/>
     </w:pPr>
     <w:rPr>
-      <w:rFonts w:asciiTheme="majorHAnsi" w:eastAsiaTheme="majorEastAsia" w:hAnsiTheme="majorHAnsi" w:cstheme="majorBidi"/>
+      <w:rFonts w:asciiTheme="majorHAnsi" w:cstheme="majorBidi" w:eastAsiaTheme="majorEastAsia" w:hAnsiTheme="majorHAnsi"/>
       <w:i/>
       <w:bCs/>
-      <w:color w:val="4F81BD" w:themeColor="accent1"/>
+      <w:color w:themeColor="accent1" w:val="4F81BD"/>
       <w:sz w:val="24"/>
       <w:szCs w:val="24"/>
     </w:rPr>
   </w:style>
-  <w:style w:type="paragraph" w:styleId="Heading5">
+  <w:style w:styleId="Heading5" w:type="paragraph">
     <w:name w:val="Heading 5"/>
     <w:basedOn w:val="Normal"/>
     <w:next w:val="BodyText"/>
@@ -934,18 +894,18 @@
     <w:pPr>
       <w:keepNext/>
       <w:keepLines/>
-      <w:spacing w:before="200" w:after="0"/>
+      <w:spacing w:after="0" w:before="200"/>
       <w:outlineLvl w:val="4"/>
     </w:pPr>
     <w:rPr>
-      <w:rFonts w:asciiTheme="majorHAnsi" w:eastAsiaTheme="majorEastAsia" w:hAnsiTheme="majorHAnsi" w:cstheme="majorBidi"/>
+      <w:rFonts w:asciiTheme="majorHAnsi" w:cstheme="majorBidi" w:eastAsiaTheme="majorEastAsia" w:hAnsiTheme="majorHAnsi"/>
       <w:iCs/>
-      <w:color w:val="4F81BD" w:themeColor="accent1"/>
+      <w:color w:themeColor="accent1" w:val="4F81BD"/>
       <w:sz w:val="24"/>
       <w:szCs w:val="24"/>
     </w:rPr>
   </w:style>
-  <w:style w:type="paragraph" w:styleId="Heading6">
+  <w:style w:styleId="Heading6" w:type="paragraph">
     <w:name w:val="Heading 6"/>
     <w:basedOn w:val="Normal"/>
     <w:next w:val="BodyText"/>
@@ -955,17 +915,17 @@
     <w:pPr>
       <w:keepNext/>
       <w:keepLines/>
-      <w:spacing w:before="200" w:after="0"/>
+      <w:spacing w:after="0" w:before="200"/>
       <w:outlineLvl w:val="5"/>
     </w:pPr>
     <w:rPr>
-      <w:rFonts w:asciiTheme="majorHAnsi" w:eastAsiaTheme="majorEastAsia" w:hAnsiTheme="majorHAnsi" w:cstheme="majorBidi"/>
-      <w:color w:val="4F81BD" w:themeColor="accent1"/>
+      <w:rFonts w:asciiTheme="majorHAnsi" w:cstheme="majorBidi" w:eastAsiaTheme="majorEastAsia" w:hAnsiTheme="majorHAnsi"/>
+      <w:color w:themeColor="accent1" w:val="4F81BD"/>
       <w:sz w:val="24"/>
       <w:szCs w:val="24"/>
     </w:rPr>
   </w:style>
-  <w:style w:type="paragraph" w:styleId="Heading7">
+  <w:style w:styleId="Heading7" w:type="paragraph">
     <w:name w:val="Heading 7"/>
     <w:basedOn w:val="Normal"/>
     <w:next w:val="BodyText"/>
@@ -975,17 +935,17 @@
     <w:pPr>
       <w:keepNext/>
       <w:keepLines/>
-      <w:spacing w:before="200" w:after="0"/>
+      <w:spacing w:after="0" w:before="200"/>
       <w:outlineLvl w:val="6"/>
     </w:pPr>
     <w:rPr>
-      <w:rFonts w:asciiTheme="majorHAnsi" w:eastAsiaTheme="majorEastAsia" w:hAnsiTheme="majorHAnsi" w:cstheme="majorBidi"/>
-      <w:color w:val="4F81BD" w:themeColor="accent1"/>
+      <w:rFonts w:asciiTheme="majorHAnsi" w:cstheme="majorBidi" w:eastAsiaTheme="majorEastAsia" w:hAnsiTheme="majorHAnsi"/>
+      <w:color w:themeColor="accent1" w:val="4F81BD"/>
       <w:sz w:val="24"/>
       <w:szCs w:val="24"/>
     </w:rPr>
   </w:style>
-  <w:style w:type="paragraph" w:styleId="Heading8">
+  <w:style w:styleId="Heading8" w:type="paragraph">
     <w:name w:val="Heading 8"/>
     <w:basedOn w:val="Normal"/>
     <w:next w:val="BodyText"/>
@@ -995,17 +955,17 @@
     <w:pPr>
       <w:keepNext/>
       <w:keepLines/>
-      <w:spacing w:before="200" w:after="0"/>
+      <w:spacing w:after="0" w:before="200"/>
       <w:outlineLvl w:val="7"/>
     </w:pPr>
     <w:rPr>
-      <w:rFonts w:asciiTheme="majorHAnsi" w:eastAsiaTheme="majorEastAsia" w:hAnsiTheme="majorHAnsi" w:cstheme="majorBidi"/>
-      <w:color w:val="4F81BD" w:themeColor="accent1"/>
+      <w:rFonts w:asciiTheme="majorHAnsi" w:cstheme="majorBidi" w:eastAsiaTheme="majorEastAsia" w:hAnsiTheme="majorHAnsi"/>
+      <w:color w:themeColor="accent1" w:val="4F81BD"/>
       <w:sz w:val="24"/>
       <w:szCs w:val="24"/>
     </w:rPr>
   </w:style>
-  <w:style w:type="paragraph" w:styleId="Heading9">
+  <w:style w:styleId="Heading9" w:type="paragraph">
     <w:name w:val="Heading 9"/>
     <w:basedOn w:val="Normal"/>
     <w:next w:val="BodyText"/>
@@ -1015,17 +975,17 @@
     <w:pPr>
       <w:keepNext/>
       <w:keepLines/>
-      <w:spacing w:before="200" w:after="0"/>
+      <w:spacing w:after="0" w:before="200"/>
       <w:outlineLvl w:val="8"/>
     </w:pPr>
     <w:rPr>
-      <w:rFonts w:asciiTheme="majorHAnsi" w:eastAsiaTheme="majorEastAsia" w:hAnsiTheme="majorHAnsi" w:cstheme="majorBidi"/>
-      <w:color w:val="4F81BD" w:themeColor="accent1"/>
+      <w:rFonts w:asciiTheme="majorHAnsi" w:cstheme="majorBidi" w:eastAsiaTheme="majorEastAsia" w:hAnsiTheme="majorHAnsi"/>
+      <w:color w:themeColor="accent1" w:val="4F81BD"/>
       <w:sz w:val="24"/>
       <w:szCs w:val="24"/>
     </w:rPr>
   </w:style>
-  <w:style w:type="paragraph" w:styleId="BlockText">
+  <w:style w:styleId="BlockText" w:type="paragraph">
     <w:name w:val="Block Text"/>
     <w:basedOn w:val="BodyText"/>
     <w:next w:val="BodyText"/>
@@ -1033,11 +993,11 @@
     <w:unhideWhenUsed/>
     <w:qFormat/>
     <w:pPr>
-      <w:spacing w:before="100" w:after="100"/>
+      <w:spacing w:after="100" w:before="100"/>
       <w:ind w:firstLine="0" w:left="480" w:right="480"/>
     </w:pPr>
   </w:style>
-  <w:style w:type="paragraph" w:styleId="FootnoteText">
+  <w:style w:styleId="FootnoteText" w:type="paragraph">
     <w:name w:val="Footnote Text"/>
     <w:basedOn w:val="Normal"/>
     <w:next w:val="FootnoteText"/>
@@ -1045,28 +1005,43 @@
     <w:unhideWhenUsed/>
     <w:qFormat/>
   </w:style>
-  <w:style w:type="character" w:default="1" w:styleId="DefaultParagraphFont">
+  <w:style w:default="1" w:styleId="DefaultParagraphFont" w:type="character">
     <w:name w:val="Default Paragraph Font"/>
     <w:semiHidden/>
     <w:unhideWhenUsed/>
   </w:style>
-  <w:style w:type="table" w:default="1" w:styleId="Table">
+  <w:style w:default="1" w:styleId="Table" w:type="table">
     <w:name w:val="Table"/>
     <w:basedOn w:val="TableNormal"/>
     <w:semiHidden/>
     <w:unhideWhenUsed/>
     <w:qFormat/>
     <w:tblPr>
-      <w:tblInd w:w="0" w:type="dxa"/>
+      <w:tblInd w:type="dxa" w:w="0"/>
       <w:tblCellMar>
-        <w:top w:w="0" w:type="dxa"/>
-        <w:left w:w="108" w:type="dxa"/>
-        <w:bottom w:w="0" w:type="dxa"/>
-        <w:right w:w="108" w:type="dxa"/>
+        <w:top w:type="dxa" w:w="0"/>
+        <w:left w:type="dxa" w:w="108"/>
+        <w:bottom w:type="dxa" w:w="0"/>
+        <w:right w:type="dxa" w:w="108"/>
       </w:tblCellMar>
     </w:tblPr>
-  </w:style>
-  <w:style w:type="paragraph" w:customStyle="1" w:styleId="DefinitionTerm">
+    <w:tblStylePr w:type="firstRow">
+      <w:tblPr>
+        <w:jc w:val="left"/>
+        <w:tblInd w:type="dxa" w:w="0"/>
+      </w:tblPr>
+      <w:trPr>
+        <w:jc w:val="left"/>
+      </w:trPr>
+      <w:tcPr>
+        <w:vAlign w:val="bottom"/>
+        <w:tcBorders>
+          <w:bottom w:val="single"/>
+        </w:tcBorders>
+      </w:tcPr>
+    </w:tblStylePr>
+  </w:style>
+  <w:style w:customStyle="1" w:styleId="DefinitionTerm" w:type="paragraph">
     <w:name w:val="Definition Term"/>
     <w:basedOn w:val="Normal"/>
     <w:next w:val="Definition"/>
@@ -1079,49 +1054,49 @@
       <w:b/>
     </w:rPr>
   </w:style>
-  <w:style w:type="paragraph" w:customStyle="1" w:styleId="Definition">
+  <w:style w:customStyle="1" w:styleId="Definition" w:type="paragraph">
     <w:name w:val="Definition"/>
     <w:basedOn w:val="Normal"/>
   </w:style>
-  <w:style w:type="paragraph" w:styleId="Caption">
+  <w:style w:styleId="Caption" w:type="paragraph">
     <w:name w:val="Caption"/>
     <w:basedOn w:val="Normal"/>
     <w:link w:val="BodyTextChar"/>
     <w:pPr>
-      <w:spacing w:before="0" w:after="120"/>
+      <w:spacing w:after="120" w:before="0"/>
     </w:pPr>
     <w:rPr>
       <w:i/>
     </w:rPr>
   </w:style>
-  <w:style w:type="paragraph" w:customStyle="1" w:styleId="TableCaption">
+  <w:style w:customStyle="1" w:styleId="TableCaption" w:type="paragraph">
     <w:name w:val="Table Caption"/>
     <w:basedOn w:val="Caption"/>
     <w:pPr>
       <w:keepNext/>
     </w:pPr>
   </w:style>
-  <w:style w:type="paragraph" w:customStyle="1" w:styleId="ImageCaption">
+  <w:style w:customStyle="1" w:styleId="ImageCaption" w:type="paragraph">
     <w:name w:val="Image Caption"/>
     <w:basedOn w:val="Caption"/>
   </w:style>
-  <w:style w:type="paragraph" w:customStyle="1" w:styleId="Figure">
+  <w:style w:customStyle="1" w:styleId="Figure" w:type="paragraph">
     <w:name w:val="Figure"/>
     <w:basedOn w:val="Normal"/>
   </w:style>
-  <w:style w:type="paragraph" w:customStyle="1" w:styleId="CaptionedFigure">
+  <w:style w:customStyle="1" w:styleId="CaptionedFigure" w:type="paragraph">
     <w:name w:val="Captioned Figure"/>
     <w:basedOn w:val="Figure"/>
     <w:pPr>
       <w:keepNext/>
     </w:pPr>
   </w:style>
-  <w:style w:type="character" w:customStyle="1" w:styleId="BodyTextChar">
+  <w:style w:customStyle="1" w:styleId="BodyTextChar" w:type="character">
     <w:name w:val="Body Text Char"/>
     <w:basedOn w:val="DefaultParagraphFont"/>
     <w:link w:val="BodyText"/>
   </w:style>
-  <w:style w:type="character" w:customStyle="1" w:styleId="VerbatimChar">
+  <w:style w:customStyle="1" w:styleId="VerbatimChar" w:type="character">
     <w:name w:val="Verbatim Char"/>
     <w:basedOn w:val="BodyTextChar"/>
     <w:rPr>
@@ -1129,21 +1104,25 @@
       <w:sz w:val="22"/>
     </w:rPr>
   </w:style>
-  <w:style w:type="character" w:styleId="FootnoteReference">
+  <w:style w:customStyle="1" w:styleId="SectionNumber" w:type="character">
+    <w:name w:val="Section Number"/>
+    <w:basedOn w:val="BodyTextChar"/>
+  </w:style>
+  <w:style w:styleId="FootnoteReference" w:type="character">
     <w:name w:val="Footnote Reference"/>
     <w:basedOn w:val="BodyTextChar"/>
     <w:rPr>
       <w:vertAlign w:val="superscript"/>
     </w:rPr>
   </w:style>
-  <w:style w:type="character" w:styleId="Hyperlink">
+  <w:style w:styleId="Hyperlink" w:type="character">
     <w:name w:val="Hyperlink"/>
     <w:basedOn w:val="BodyTextChar"/>
     <w:rPr>
-      <w:color w:val="4F81BD" w:themeColor="accent1"/>
-    </w:rPr>
-  </w:style>
-  <w:style w:type="paragraph" w:styleId="TOCHeading">
+      <w:color w:themeColor="accent1" w:val="4F81BD"/>
+    </w:rPr>
+  </w:style>
+  <w:style w:styleId="TOCHeading" w:type="paragraph">
     <w:name w:val="TOC Heading"/>
     <w:basedOn w:val="Heading1"/>
     <w:next w:val="BodyText"/>
@@ -1155,10 +1134,10 @@
       <w:outlineLvl w:val="9"/>
     </w:pPr>
     <w:rPr>
-      <w:rFonts w:asciiTheme="majorHAnsi" w:eastAsiaTheme="majorEastAsia" w:hAnsiTheme="majorHAnsi" w:cstheme="majorBidi"/>
+      <w:rFonts w:asciiTheme="majorHAnsi" w:cstheme="majorBidi" w:eastAsiaTheme="majorEastAsia" w:hAnsiTheme="majorHAnsi"/>
       <w:b w:val="0"/>
       <w:bCs w:val="0"/>
-      <w:color w:val="365F91" w:themeColor="accent1" w:themeShade="BF"/>
+      <w:color w:themeColor="accent1" w:themeShade="BF" w:val="365F91"/>
     </w:rPr>
   </w:style>
   <w:style w:type="paragraph" w:customStyle="1" w:styleId="SourceCode">

</xml_diff>